<commit_message>
109.Check If Post is Liked By User
</commit_message>
<xml_diff>
--- a/HD/HD Section06 Post Section.docx
+++ b/HD/HD Section06 Post Section.docx
@@ -332,6 +332,14 @@
         <w:tab/>
         <w:t>Backend:</w:t>
       </w:r>
+      <w:r>
+        <w:rPr>
+          <w:b/>
+          <w:bCs/>
+          <w:lang w:val="en-US"/>
+        </w:rPr>
+        <w:t xml:space="preserve"> cài đặt và khai báo socket.io</w:t>
+      </w:r>
     </w:p>
     <w:p>
       <w:pPr>
@@ -373,9 +381,253 @@
           <w:lang w:val="en-US"/>
         </w:rPr>
         <w:t xml:space="preserve"> để giải quyết lỗi global is not define trong angular</w:t>
+      </w:r>
+    </w:p>
+    <w:p>
+      <w:pPr>
+        <w:rPr>
+          <w:b/>
+          <w:bCs/>
+          <w:lang w:val="en-US"/>
+        </w:rPr>
+      </w:pPr>
+    </w:p>
+    <w:p>
+      <w:pPr>
+        <w:rPr>
+          <w:lang w:val="en-US"/>
+        </w:rPr>
+      </w:pPr>
+      <w:r>
+        <w:rPr>
+          <w:b/>
+          <w:bCs/>
+          <w:lang w:val="en-US"/>
+        </w:rPr>
+        <w:t xml:space="preserve">109. </w:t>
+      </w:r>
+      <w:r>
+        <w:rPr>
+          <w:b/>
+          <w:bCs/>
+          <w:lang w:val="en-US"/>
+        </w:rPr>
+        <w:t xml:space="preserve">Check If Post is Liked By User: </w:t>
+      </w:r>
+      <w:r>
+        <w:rPr>
+          <w:lang w:val="en-US"/>
+        </w:rPr>
+        <w:t>kiểm tra người đang dùng có check không, có thì đổi màu dấu like</w:t>
+      </w:r>
+    </w:p>
+    <w:p>
+      <w:pPr>
+        <w:rPr>
+          <w:b/>
+          <w:bCs/>
+          <w:lang w:val="en-US"/>
+        </w:rPr>
+      </w:pPr>
+      <w:r>
+        <w:rPr>
+          <w:b/>
+          <w:bCs/>
+          <w:lang w:val="en-US"/>
+        </w:rPr>
+        <w:t>npm lodash, hỗ trợ các phép toán xử lý mảng</w:t>
+      </w:r>
+      <w:r>
+        <w:rPr>
+          <w:b/>
+          <w:bCs/>
+          <w:lang w:val="en-US"/>
+        </w:rPr>
+        <w:t xml:space="preserve">: </w:t>
+      </w:r>
+      <w:r>
+        <w:rPr>
+          <w:b/>
+          <w:bCs/>
+          <w:lang w:val="en-US"/>
+        </w:rPr>
+        <w:t>tìm phần tử trong mảng</w:t>
+      </w:r>
+      <w:r>
+        <w:rPr>
+          <w:b/>
+          <w:bCs/>
+          <w:lang w:val="en-US"/>
+        </w:rPr>
+        <w:t xml:space="preserve"> </w:t>
       </w:r>
       <w:bookmarkStart w:id="0" w:name="_GoBack"/>
       <w:bookmarkEnd w:id="0"/>
+      <w:r>
+        <w:rPr>
+          <w:b/>
+          <w:bCs/>
+          <w:lang w:val="en-US"/>
+        </w:rPr>
+        <w:t>_.some(array, {ten: giatritim})</w:t>
+      </w:r>
+    </w:p>
+    <w:p>
+      <w:pPr>
+        <w:rPr>
+          <w:lang w:val="en-US"/>
+        </w:rPr>
+      </w:pPr>
+      <w:r>
+        <w:rPr>
+          <w:lang w:val="en-US"/>
+        </w:rPr>
+        <w:t>Đế xử lý: Kiểm tra người truy cập có trong danh sách like không? Có màu xanh, không thì màu đen</w:t>
+      </w:r>
+    </w:p>
+    <w:p>
+      <w:pPr>
+        <w:rPr>
+          <w:lang w:val="en-US"/>
+        </w:rPr>
+      </w:pPr>
+      <w:r>
+        <w:rPr>
+          <w:lang w:val="en-US"/>
+        </w:rPr>
+        <w:tab/>
+        <w:t>- Viết hàm</w:t>
+      </w:r>
+      <w:r>
+        <w:rPr>
+          <w:lang w:val="en-US"/>
+        </w:rPr>
+        <w:t xml:space="preserve"> CheckInLikesArray dùng</w:t>
+      </w:r>
+      <w:r>
+        <w:rPr>
+          <w:lang w:val="en-US"/>
+        </w:rPr>
+        <w:t xml:space="preserve"> kiểm tra _.some</w:t>
+      </w:r>
+      <w:r>
+        <w:rPr>
+          <w:lang w:val="en-US"/>
+        </w:rPr>
+        <w:t xml:space="preserve"> :</w:t>
+      </w:r>
+    </w:p>
+    <w:p>
+      <w:pPr>
+        <w:rPr>
+          <w:lang w:val="en-US"/>
+        </w:rPr>
+      </w:pPr>
+      <w:r>
+        <w:rPr>
+          <w:lang w:val="en-US"/>
+        </w:rPr>
+        <w:tab/>
+      </w:r>
+      <w:r>
+        <w:rPr>
+          <w:lang w:val="en-US"/>
+        </w:rPr>
+        <w:t>- [ngClass]</w:t>
+      </w:r>
+      <w:r>
+        <w:rPr>
+          <w:lang w:val="en-US"/>
+        </w:rPr>
+        <w:t>=</w:t>
+      </w:r>
+      <w:r>
+        <w:rPr>
+          <w:lang w:val="en-US"/>
+        </w:rPr>
+        <w:t>”(CheckInLikesArray(post.likes, user.username))</w:t>
+      </w:r>
+      <w:r>
+        <w:rPr>
+          <w:lang w:val="en-US"/>
+        </w:rPr>
+        <w:t>?</w:t>
+      </w:r>
+      <w:r>
+        <w:rPr>
+          <w:lang w:val="en-US"/>
+        </w:rPr>
+        <w:t xml:space="preserve"> “notLike</w:t>
+      </w:r>
+      <w:r>
+        <w:rPr>
+          <w:lang w:val="en-US"/>
+        </w:rPr>
+        <w:t>d</w:t>
+      </w:r>
+      <w:r>
+        <w:rPr>
+          <w:lang w:val="en-US"/>
+        </w:rPr>
+        <w:t xml:space="preserve">” </w:t>
+      </w:r>
+      <w:r>
+        <w:rPr>
+          <w:lang w:val="en-US"/>
+        </w:rPr>
+        <w:t>:</w:t>
+      </w:r>
+      <w:r>
+        <w:rPr>
+          <w:lang w:val="en-US"/>
+        </w:rPr>
+        <w:t xml:space="preserve"> “</w:t>
+      </w:r>
+      <w:r>
+        <w:rPr>
+          <w:lang w:val="en-US"/>
+        </w:rPr>
+        <w:t>l</w:t>
+      </w:r>
+      <w:r>
+        <w:rPr>
+          <w:lang w:val="en-US"/>
+        </w:rPr>
+        <w:t>ike</w:t>
+      </w:r>
+      <w:r>
+        <w:rPr>
+          <w:lang w:val="en-US"/>
+        </w:rPr>
+        <w:t>d</w:t>
+      </w:r>
+      <w:r>
+        <w:rPr>
+          <w:lang w:val="en-US"/>
+        </w:rPr>
+        <w:t>”</w:t>
+      </w:r>
+    </w:p>
+    <w:p>
+      <w:pPr>
+        <w:rPr>
+          <w:lang w:val="en-US"/>
+        </w:rPr>
+      </w:pPr>
+    </w:p>
+    <w:p>
+      <w:pPr>
+        <w:rPr>
+          <w:lang w:val="en-US"/>
+        </w:rPr>
+      </w:pPr>
+    </w:p>
+    <w:p>
+      <w:pPr>
+        <w:rPr>
+          <w:lang w:val="en-US"/>
+        </w:rPr>
+      </w:pPr>
     </w:p>
     <w:p>
       <w:pPr>
@@ -470,6 +722,7 @@
         <w:rPr>
           <w:lang w:val="en-US"/>
         </w:rPr>
+        <w:lastRenderedPageBreak/>
         <w:t>2.</w:t>
       </w:r>
       <w:r>

</xml_diff>